<commit_message>
committing proposed solution by University
</commit_message>
<xml_diff>
--- a/GestureRecognition_CaseStudy_Final_Analysis.docx
+++ b/GestureRecognition_CaseStudy_Final_Analysis.docx
@@ -83,15 +83,7 @@
         <w:t>Team</w:t>
       </w:r>
       <w:r>
-        <w:t xml:space="preserve"> – Snigdha Chakraborty, </w:t>
-      </w:r>
-      <w:proofErr w:type="spellStart"/>
-      <w:r>
-        <w:t>Priyanshi</w:t>
-      </w:r>
-      <w:proofErr w:type="spellEnd"/>
-      <w:r>
-        <w:t xml:space="preserve"> Pandey, Rakesh Patra</w:t>
+        <w:t xml:space="preserve"> – Snigdha Chakraborty</w:t>
       </w:r>
     </w:p>
     <w:p>
@@ -125,13 +117,7 @@
         <w:jc w:val="both"/>
       </w:pPr>
       <w:r>
-        <w:t>As a data scientist at a home electronics company which manufactures state of the art smart televisions. We want to develop a cool feature in the smart-TV that can </w:t>
-      </w:r>
-      <w:r>
-        <w:t>recognize</w:t>
-      </w:r>
-      <w:r>
-        <w:t xml:space="preserve"> five different gestures performed by the user which will help users control the TV without using a remote. </w:t>
+        <w:t xml:space="preserve">As a data scientist at a home electronics company which manufactures state of the art smart televisions. We want to develop a cool feature in the smart-TV that can recognize five different gestures performed by the user which will help users control the TV without using a remote. </w:t>
       </w:r>
     </w:p>
     <w:p>
@@ -482,13 +468,7 @@
         <w:jc w:val="both"/>
       </w:pPr>
       <w:r>
-        <w:t>Our task is to train different models on the 'train' folder to predict the action performed in each sequence or video and which performs well on the '</w:t>
-      </w:r>
-      <w:r>
-        <w:t>Val</w:t>
-      </w:r>
-      <w:r>
-        <w:t>' folder as well. The final test folder for evaluation is withheld - final model's performance will be tested on the 'test' set.</w:t>
+        <w:t>Our task is to train different models on the 'train' folder to predict the action performed in each sequence or video and which performs well on the 'Val' folder as well. The final test folder for evaluation is withheld - final model's performance will be tested on the 'test' set.</w:t>
       </w:r>
     </w:p>
     <w:p>
@@ -562,13 +542,7 @@
         <w:jc w:val="both"/>
       </w:pPr>
       <w:r>
-        <w:t xml:space="preserve">The conv2D network will extract a feature vector for each image, and a sequence of these feature vectors is then fed to an RNN-based network. The output of the RNN is a regular </w:t>
-      </w:r>
-      <w:r>
-        <w:t>SoftMax</w:t>
-      </w:r>
-      <w:r>
-        <w:t xml:space="preserve"> (for a classification problem such as this one).</w:t>
+        <w:t>The conv2D network will extract a feature vector for each image, and a sequence of these feature vectors is then fed to an RNN-based network. The output of the RNN is a regular SoftMax (for a classification problem such as this one).</w:t>
       </w:r>
     </w:p>
     <w:p>
@@ -648,10 +622,7 @@
         <w:jc w:val="both"/>
       </w:pPr>
       <w:r>
-        <w:t xml:space="preserve">Normalization of Images </w:t>
-      </w:r>
-      <w:r>
-        <w:t xml:space="preserve">– </w:t>
+        <w:t xml:space="preserve">Normalization of Images – </w:t>
       </w:r>
       <w:r>
         <w:t>Normalizing the RGB values of an image can at times be a simple and effective way to get rid of distortions caused by lights and shadows in an image.</w:t>
@@ -667,13 +638,7 @@
         <w:jc w:val="both"/>
       </w:pPr>
       <w:r>
-        <w:t xml:space="preserve">Augmentation </w:t>
-      </w:r>
-      <w:r>
-        <w:t>–</w:t>
-      </w:r>
-      <w:r>
-        <w:t xml:space="preserve"> For hit and trial we performed data augmentation </w:t>
+        <w:t xml:space="preserve">Augmentation – For hit and trial we performed data augmentation </w:t>
       </w:r>
       <w:r>
         <w:t xml:space="preserve">by </w:t>
@@ -858,7 +823,7 @@
           <w:szCs w:val="24"/>
           <w:u w:val="single"/>
         </w:rPr>
-        <w:t xml:space="preserve">Architecture I </w:t>
+        <w:t xml:space="preserve">Architecture I - </w:t>
       </w:r>
       <w:r>
         <w:rPr>
@@ -870,18 +835,6 @@
           <w:szCs w:val="24"/>
           <w:u w:val="single"/>
         </w:rPr>
-        <w:t xml:space="preserve">- </w:t>
-      </w:r>
-      <w:r>
-        <w:rPr>
-          <w:rFonts w:ascii="Times New Roman" w:hAnsi="Times New Roman" w:cs="Times New Roman"/>
-          <w:b/>
-          <w:bCs/>
-          <w:color w:val="2E74B5" w:themeColor="accent5" w:themeShade="BF"/>
-          <w:sz w:val="24"/>
-          <w:szCs w:val="24"/>
-          <w:u w:val="single"/>
-        </w:rPr>
         <w:t>CONV3D</w:t>
       </w:r>
     </w:p>
@@ -904,13 +857,7 @@
         <w:t xml:space="preserve">: </w:t>
       </w:r>
       <w:r>
-        <w:t xml:space="preserve">3D convolutions are a natural extension to the 2D convolutions in which case, the input to a 3D conv is a video (which is a sequence of 30 RGB images in this case). In 3D conv, </w:t>
-      </w:r>
-      <w:r>
-        <w:t>we</w:t>
-      </w:r>
-      <w:r>
-        <w:t xml:space="preserve"> move the filter in three directions (x, y and z)</w:t>
+        <w:t>3D convolutions are a natural extension to the 2D convolutions in which case, the input to a 3D conv is a video (which is a sequence of 30 RGB images in this case). In 3D conv, we move the filter in three directions (x, y and z)</w:t>
       </w:r>
     </w:p>
     <w:p>
@@ -999,10 +946,7 @@
         <w:t>We reduced</w:t>
       </w:r>
       <w:r>
-        <w:t xml:space="preserve"> </w:t>
-      </w:r>
-      <w:r>
-        <w:t>the batch size to half the total number of images in the train data set.</w:t>
+        <w:t xml:space="preserve"> the batch size to half the total number of images in the train data set.</w:t>
       </w:r>
     </w:p>
     <w:p>
@@ -1055,13 +999,7 @@
         <w:t xml:space="preserve">4, </w:t>
       </w:r>
       <w:r>
-        <w:t xml:space="preserve">dropouts after convolutional and FC </w:t>
-      </w:r>
-      <w:r>
-        <w:t>layers</w:t>
-      </w:r>
-      <w:r>
-        <w:t>.</w:t>
+        <w:t>dropouts after convolutional and FC layers.</w:t>
       </w:r>
     </w:p>
     <w:p>
@@ -1078,10 +1016,7 @@
         <w:t>Outcome</w:t>
       </w:r>
       <w:r>
-        <w:t>:</w:t>
-      </w:r>
-      <w:r>
-        <w:t xml:space="preserve"> Validation accuracy was too low at 0.18. </w:t>
+        <w:t xml:space="preserve">: Validation accuracy was too low at 0.18. </w:t>
       </w:r>
       <w:r>
         <w:t>The model started underfitting. The validation loss was considerably higher than the training loss and same with accuracies</w:t>
@@ -1130,16 +1065,11 @@
       <w:r>
         <w:t xml:space="preserve">Model performance i.e. accuracy improved a little to 0.24 but </w:t>
       </w:r>
-      <w:proofErr w:type="spellStart"/>
       <w:r>
         <w:t>v</w:t>
       </w:r>
       <w:r>
-        <w:t>al_loss</w:t>
-      </w:r>
-      <w:proofErr w:type="spellEnd"/>
-      <w:r>
-        <w:t xml:space="preserve"> was still high</w:t>
+        <w:t>al_loss was still high</w:t>
       </w:r>
       <w:r>
         <w:t xml:space="preserve"> </w:t>
@@ -1237,23 +1167,7 @@
         <w:t xml:space="preserve">, parameters and </w:t>
       </w:r>
       <w:r>
-        <w:t xml:space="preserve">various iterations and combinations of batch sizes, image dimensions, filter sizes, padding and stride length. We also played around with different learning rates and </w:t>
-      </w:r>
-      <w:proofErr w:type="spellStart"/>
-      <w:r>
-        <w:t>ReduceLROnPlateau</w:t>
-      </w:r>
-      <w:proofErr w:type="spellEnd"/>
-      <w:r>
-        <w:t xml:space="preserve"> was used to decrease the learning rate if the monitored metrics (</w:t>
-      </w:r>
-      <w:proofErr w:type="spellStart"/>
-      <w:r>
-        <w:t>val_loss</w:t>
-      </w:r>
-      <w:proofErr w:type="spellEnd"/>
-      <w:r>
-        <w:t>) remains unchanged in between epochs.</w:t>
+        <w:t>various iterations and combinations of batch sizes, image dimensions, filter sizes, padding and stride length. We also played around with different learning rates and ReduceLROnPlateau was used to decrease the learning rate if the monitored metrics (val_loss) remains unchanged in between epochs.</w:t>
       </w:r>
     </w:p>
     <w:p>
@@ -1334,13 +1248,7 @@
         <w:t>batch normalization after every convolutional laye</w:t>
       </w:r>
       <w:r>
-        <w:t xml:space="preserve">r with </w:t>
-      </w:r>
-      <w:r>
-        <w:t xml:space="preserve">Adam and </w:t>
-      </w:r>
-      <w:r>
-        <w:t>added L</w:t>
+        <w:t>r with Adam and added L</w:t>
       </w:r>
       <w:r>
         <w:t>2 regularization in the FC layer. Retain</w:t>
@@ -1414,18 +1322,7 @@
         </w:numPr>
       </w:pPr>
       <w:r>
-        <w:t>To</w:t>
-      </w:r>
-      <w:r>
-        <w:t xml:space="preserve"> decrease the validation loss, we experimented with different Optimizer like </w:t>
-      </w:r>
-      <w:proofErr w:type="spellStart"/>
-      <w:r>
-        <w:t>Nadam</w:t>
-      </w:r>
-      <w:proofErr w:type="spellEnd"/>
-      <w:r>
-        <w:t>, sgd.</w:t>
+        <w:t>To decrease the validation loss, we experimented with different Optimizer like Nadam, sgd.</w:t>
       </w:r>
     </w:p>
     <w:p/>
@@ -1439,15 +1336,7 @@
       </w:pPr>
       <w:r>
         <w:lastRenderedPageBreak/>
-        <w:t xml:space="preserve">Finally, the optimizer SGD was chosen to generate the final model with activation function as </w:t>
-      </w:r>
-      <w:proofErr w:type="spellStart"/>
-      <w:r>
-        <w:t>Relu</w:t>
-      </w:r>
-      <w:proofErr w:type="spellEnd"/>
-      <w:r>
-        <w:t>, image size 1</w:t>
+        <w:t>Finally, the optimizer SGD was chosen to generate the final model with activation function as Relu, image size 1</w:t>
       </w:r>
       <w:r>
         <w:t>20x120 and samples per frames = 30</w:t>
@@ -1621,10 +1510,7 @@
         <w:t>Transfer Learning with VGG16 Model that feeds into a Recurrent Neural Network</w:t>
       </w:r>
       <w:r>
-        <w:t xml:space="preserve">. </w:t>
-      </w:r>
-      <w:r>
-        <w:t>Pass the images of a video through a CNN which extracts a feature vector for each image, and then pass the sequence of these feature vectors through an RNN.</w:t>
+        <w:t>. Pass the images of a video through a CNN which extracts a feature vector for each image, and then pass the sequence of these feature vectors through an RNN.</w:t>
       </w:r>
     </w:p>
     <w:p>
@@ -1700,41 +1586,7 @@
         <w:rPr>
           <w:i/>
         </w:rPr>
-        <w:t xml:space="preserve">Input 0 is incompatible with layer lstm_1: expected </w:t>
-      </w:r>
-      <w:proofErr w:type="spellStart"/>
-      <w:r>
-        <w:rPr>
-          <w:i/>
-        </w:rPr>
-        <w:t>ndim</w:t>
-      </w:r>
-      <w:proofErr w:type="spellEnd"/>
-      <w:r>
-        <w:rPr>
-          <w:i/>
-        </w:rPr>
-        <w:t xml:space="preserve">=3, found </w:t>
-      </w:r>
-      <w:proofErr w:type="spellStart"/>
-      <w:r>
-        <w:rPr>
-          <w:i/>
-        </w:rPr>
-        <w:t>ndim</w:t>
-      </w:r>
-      <w:proofErr w:type="spellEnd"/>
-      <w:r>
-        <w:rPr>
-          <w:i/>
-        </w:rPr>
-        <w:t>=2</w:t>
-      </w:r>
-      <w:r>
-        <w:rPr>
-          <w:i/>
-        </w:rPr>
-        <w:t>”</w:t>
+        <w:t>Input 0 is incompatible with layer lstm_1: expected ndim=3, found ndim=2”</w:t>
       </w:r>
     </w:p>
     <w:p>
@@ -1753,15 +1605,7 @@
         <w:t>was</w:t>
       </w:r>
       <w:r>
-        <w:t xml:space="preserve"> reshaped to be [samples, time steps, features]. We flattened the output from the </w:t>
-      </w:r>
-      <w:proofErr w:type="spellStart"/>
-      <w:r>
-        <w:t>Maxpool</w:t>
-      </w:r>
-      <w:proofErr w:type="spellEnd"/>
-      <w:r>
-        <w:t xml:space="preserve"> layers of the CNN and reshaped it and then fed it to the RNN. We specified the timesteps to be 30 while initializing the Simple layer.</w:t>
+        <w:t xml:space="preserve"> reshaped to be [samples, time steps, features]. We flattened the output from the Maxpool layers of the CNN and reshaped it and then fed it to the RNN. We specified the timesteps to be 30 while initializing the Simple layer.</w:t>
       </w:r>
     </w:p>
     <w:p>
@@ -1821,39 +1665,7 @@
         <w:t xml:space="preserve">: </w:t>
       </w:r>
       <w:r>
-        <w:t>For the CNN-RNN model, the batch data generator outputs data of shape (</w:t>
-      </w:r>
-      <w:proofErr w:type="spellStart"/>
-      <w:r>
-        <w:t>batch_size</w:t>
-      </w:r>
-      <w:proofErr w:type="spellEnd"/>
-      <w:r>
-        <w:t xml:space="preserve">, </w:t>
-      </w:r>
-      <w:proofErr w:type="spellStart"/>
-      <w:r>
-        <w:t>no_of_rows</w:t>
-      </w:r>
-      <w:proofErr w:type="spellEnd"/>
-      <w:r>
-        <w:t xml:space="preserve">, </w:t>
-      </w:r>
-      <w:proofErr w:type="spellStart"/>
-      <w:r>
-        <w:t>no_of_cols</w:t>
-      </w:r>
-      <w:proofErr w:type="spellEnd"/>
-      <w:r>
-        <w:t xml:space="preserve">, </w:t>
-      </w:r>
-      <w:proofErr w:type="spellStart"/>
-      <w:r>
-        <w:t>no_of_channels</w:t>
-      </w:r>
-      <w:proofErr w:type="spellEnd"/>
-      <w:r>
-        <w:t>) along with the batch labels.</w:t>
+        <w:t>For the CNN-RNN model, the batch data generator outputs data of shape (batch_size, no_of_rows, no_of_cols, no_of_channels) along with the batch labels.</w:t>
       </w:r>
     </w:p>
     <w:p>
@@ -1901,13 +1713,8 @@
         <w:t>emoved dropouts from the initial layers and kept them only for the layers with 64 and more nodes</w:t>
       </w:r>
       <w:r>
-        <w:t xml:space="preserve"> and used </w:t>
-      </w:r>
-      <w:proofErr w:type="spellStart"/>
-      <w:r>
-        <w:t>Aam</w:t>
-      </w:r>
-      <w:proofErr w:type="spellEnd"/>
+        <w:t xml:space="preserve"> and used Aam</w:t>
+      </w:r>
     </w:p>
     <w:p>
       <w:pPr>
@@ -1936,13 +1743,7 @@
         <w:jc w:val="both"/>
       </w:pPr>
       <w:r>
-        <w:t>We s</w:t>
-      </w:r>
-      <w:r>
-        <w:t xml:space="preserve">ubstituted GRU layer in-place of the </w:t>
-      </w:r>
-      <w:r>
-        <w:t xml:space="preserve">Simple </w:t>
+        <w:t xml:space="preserve">We substituted GRU layer in-place of the Simple </w:t>
       </w:r>
       <w:r>
         <w:t>RNN</w:t>
@@ -2033,15 +1834,7 @@
         <w:t>Same as CONV3D w</w:t>
       </w:r>
       <w:r>
-        <w:t xml:space="preserve">e tried different optimizers like </w:t>
-      </w:r>
-      <w:proofErr w:type="spellStart"/>
-      <w:r>
-        <w:t>Nadam</w:t>
-      </w:r>
-      <w:proofErr w:type="spellEnd"/>
-      <w:r>
-        <w:t>, Adam and SGD</w:t>
+        <w:t>e tried different optimizers like Nadam, Adam and SGD</w:t>
       </w:r>
       <w:r>
         <w:t xml:space="preserve"> in CNN-RNN</w:t>
@@ -2059,31 +1852,7 @@
         </w:numPr>
       </w:pPr>
       <w:r>
-        <w:t xml:space="preserve">With </w:t>
-      </w:r>
-      <w:proofErr w:type="spellStart"/>
-      <w:r>
-        <w:t>Nadam</w:t>
-      </w:r>
-      <w:proofErr w:type="spellEnd"/>
-      <w:r>
-        <w:t xml:space="preserve"> we used </w:t>
-      </w:r>
-      <w:proofErr w:type="spellStart"/>
-      <w:r>
-        <w:t>lr</w:t>
-      </w:r>
-      <w:proofErr w:type="spellEnd"/>
-      <w:r>
-        <w:t xml:space="preserve">=0.002, beta_1=0.9, beta_2=0.999, epsilon=1e-08, </w:t>
-      </w:r>
-      <w:proofErr w:type="spellStart"/>
-      <w:r>
-        <w:t>schedule_decay</w:t>
-      </w:r>
-      <w:proofErr w:type="spellEnd"/>
-      <w:r>
-        <w:t xml:space="preserve">=0.004, </w:t>
+        <w:t xml:space="preserve">With Nadam we used lr=0.002, beta_1=0.9, beta_2=0.999, epsilon=1e-08, schedule_decay=0.004, </w:t>
       </w:r>
     </w:p>
     <w:p>
@@ -2098,23 +1867,7 @@
         <w:t xml:space="preserve">With SGD </w:t>
       </w:r>
       <w:r>
-        <w:t xml:space="preserve">we used </w:t>
-      </w:r>
-      <w:proofErr w:type="spellStart"/>
-      <w:r>
-        <w:t>lr</w:t>
-      </w:r>
-      <w:proofErr w:type="spellEnd"/>
-      <w:r>
-        <w:t xml:space="preserve">=0.01, decay=1e-6, momentum=0.9, </w:t>
-      </w:r>
-      <w:proofErr w:type="spellStart"/>
-      <w:r>
-        <w:t>nesterov</w:t>
-      </w:r>
-      <w:proofErr w:type="spellEnd"/>
-      <w:r>
-        <w:t xml:space="preserve">=True and </w:t>
+        <w:t xml:space="preserve">we used lr=0.01, decay=1e-6, momentum=0.9, nesterov=True and </w:t>
       </w:r>
     </w:p>
     <w:p>
@@ -2147,29 +1900,13 @@
         </w:numPr>
       </w:pPr>
       <w:r>
-        <w:t xml:space="preserve">We also used </w:t>
-      </w:r>
-      <w:proofErr w:type="spellStart"/>
-      <w:r>
-        <w:t>ReduceLROnPlateau</w:t>
-      </w:r>
-      <w:proofErr w:type="spellEnd"/>
-      <w:r>
-        <w:t xml:space="preserve"> </w:t>
+        <w:t xml:space="preserve">We also used ReduceLROnPlateau </w:t>
       </w:r>
       <w:r>
         <w:t>with</w:t>
       </w:r>
       <w:r>
-        <w:t xml:space="preserve"> following params (monitor='</w:t>
-      </w:r>
-      <w:proofErr w:type="spellStart"/>
-      <w:r>
-        <w:t>val_loss</w:t>
-      </w:r>
-      <w:proofErr w:type="spellEnd"/>
-      <w:r>
-        <w:t>', factor=0.2, patience=2, cooldown=1, verbose=1)</w:t>
+        <w:t xml:space="preserve"> following params (monitor='val_loss', factor=0.2, patience=2, cooldown=1, verbose=1)</w:t>
       </w:r>
     </w:p>
     <w:p>
@@ -2185,21 +1922,7 @@
         <w:t>Outcome</w:t>
       </w:r>
       <w:r>
-        <w:t>:</w:t>
-      </w:r>
-      <w:r>
-        <w:t xml:space="preserve"> </w:t>
-      </w:r>
-      <w:r>
-        <w:t xml:space="preserve">Though </w:t>
-      </w:r>
-      <w:proofErr w:type="spellStart"/>
-      <w:r>
-        <w:t>Nadam</w:t>
-      </w:r>
-      <w:proofErr w:type="spellEnd"/>
-      <w:r>
-        <w:t xml:space="preserve"> increased validation accuracy while training the entire sample (~0.61-0.66), the validation loss was high. </w:t>
+        <w:t xml:space="preserve">: Though Nadam increased validation accuracy while training the entire sample (~0.61-0.66), the validation loss was high. </w:t>
       </w:r>
     </w:p>
     <w:p>
@@ -2208,15 +1931,7 @@
         <w:jc w:val="both"/>
       </w:pPr>
       <w:r>
-        <w:t xml:space="preserve">SGD gave good validation loss of around ~0.3 though the validation accuracy was around ~0.55-0.6. We decided to use SGD for the next model trials as it is more generic and simpler optimizer as opposed to </w:t>
-      </w:r>
-      <w:proofErr w:type="spellStart"/>
-      <w:r>
-        <w:t>Nadam</w:t>
-      </w:r>
-      <w:proofErr w:type="spellEnd"/>
-      <w:r>
-        <w:t xml:space="preserve"> </w:t>
+        <w:t xml:space="preserve">SGD gave good validation loss of around ~0.3 though the validation accuracy was around ~0.55-0.6. We decided to use SGD for the next model trials as it is more generic and simpler optimizer as opposed to Nadam </w:t>
       </w:r>
     </w:p>
     <w:p>
@@ -2238,23 +1953,7 @@
         <w:jc w:val="both"/>
       </w:pPr>
       <w:r>
-        <w:t xml:space="preserve">The </w:t>
-      </w:r>
-      <w:proofErr w:type="spellStart"/>
-      <w:r>
-        <w:t>ReduceLROnPlateau</w:t>
-      </w:r>
-      <w:proofErr w:type="spellEnd"/>
-      <w:r>
-        <w:t xml:space="preserve"> function helped a little in achieving better metrics. We experimented with its params by modifying the factor to 0.5 and adding </w:t>
-      </w:r>
-      <w:proofErr w:type="spellStart"/>
-      <w:r>
-        <w:t>min_lr</w:t>
-      </w:r>
-      <w:proofErr w:type="spellEnd"/>
-      <w:r>
-        <w:t>=0.0001 but they did not improve accuracy, so we decided to go with factor=0.2 without specifying a min learning rate.</w:t>
+        <w:t>The ReduceLROnPlateau function helped a little in achieving better metrics. We experimented with its params by modifying the factor to 0.5 and adding min_lr=0.0001 but they did not improve accuracy, so we decided to go with factor=0.2 without specifying a min learning rate.</w:t>
       </w:r>
     </w:p>
     <w:p>
@@ -2294,10 +1993,7 @@
         <w:t>:</w:t>
       </w:r>
       <w:r>
-        <w:t xml:space="preserve"> </w:t>
-      </w:r>
-      <w:r>
-        <w:t>The model started overfitting. We got categorical accuracy close to 1 (~0.97), a high loss of about ~0.88 with increasing validation loss of around ~1.04 and decreasing validation categorical accuracy of ~0.65- 0.67</w:t>
+        <w:t xml:space="preserve"> The model started overfitting. We got categorical accuracy close to 1 (~0.97), a high loss of about ~0.88 with increasing validation loss of around ~1.04 and decreasing validation categorical accuracy of ~0.65- 0.67</w:t>
       </w:r>
     </w:p>
     <w:p>
@@ -2311,15 +2007,7 @@
         <w:jc w:val="both"/>
       </w:pPr>
       <w:r>
-        <w:t xml:space="preserve">Added </w:t>
-      </w:r>
-      <w:proofErr w:type="spellStart"/>
-      <w:r>
-        <w:t>recurrent_regularizer</w:t>
-      </w:r>
-      <w:proofErr w:type="spellEnd"/>
-      <w:r>
-        <w:t xml:space="preserve"> to GRU layer with L2=0.01</w:t>
+        <w:t>Added recurrent_regularizer to GRU layer with L2=0.01</w:t>
       </w:r>
     </w:p>
     <w:p>
@@ -2336,13 +2024,7 @@
         <w:t>Outcome</w:t>
       </w:r>
       <w:r>
-        <w:t xml:space="preserve">: </w:t>
-      </w:r>
-      <w:r>
-        <w:t>The model stopped overfitting and both validation and training losses started going down with each epoch</w:t>
-      </w:r>
-      <w:r>
-        <w:t>.</w:t>
+        <w:t>: The model stopped overfitting and both validation and training losses started going down with each epoch.</w:t>
       </w:r>
     </w:p>
     <w:p>
@@ -2356,29 +2038,7 @@
         <w:jc w:val="both"/>
       </w:pPr>
       <w:r>
-        <w:t>Testing VGG16_GRU model with full sample (SGD</w:t>
-      </w:r>
-      <w:r>
-        <w:t xml:space="preserve"> </w:t>
-      </w:r>
-      <w:r>
-        <w:t xml:space="preserve">with </w:t>
-      </w:r>
-      <w:proofErr w:type="spellStart"/>
-      <w:r>
-        <w:t>lr</w:t>
-      </w:r>
-      <w:proofErr w:type="spellEnd"/>
-      <w:r>
-        <w:t xml:space="preserve">=0.01, decay=1e-6, momentum=0.9, </w:t>
-      </w:r>
-      <w:proofErr w:type="spellStart"/>
-      <w:r>
-        <w:t>nesterov</w:t>
-      </w:r>
-      <w:proofErr w:type="spellEnd"/>
-      <w:r>
-        <w:t>=True).</w:t>
+        <w:t>Testing VGG16_GRU model with full sample (SGD with lr=0.01, decay=1e-6, momentum=0.9, nesterov=True).</w:t>
       </w:r>
     </w:p>
     <w:p>
@@ -2395,31 +2055,7 @@
         <w:t>Outcome</w:t>
       </w:r>
       <w:r>
-        <w:t xml:space="preserve">: </w:t>
-      </w:r>
-      <w:r>
-        <w:t xml:space="preserve">The model became more stable and validation loss started going down. We ran </w:t>
-      </w:r>
-      <w:r>
-        <w:t>15</w:t>
-      </w:r>
-      <w:r>
-        <w:t xml:space="preserve"> epochs validation and</w:t>
-      </w:r>
-      <w:r>
-        <w:t xml:space="preserve"> training</w:t>
-      </w:r>
-      <w:r>
-        <w:t xml:space="preserve"> loss came down to 0.3. We got a great categorical accuracy of ~0.</w:t>
-      </w:r>
-      <w:r>
-        <w:t>82</w:t>
-      </w:r>
-      <w:r>
-        <w:t xml:space="preserve"> and validation categorical accuracy of ~0.</w:t>
-      </w:r>
-      <w:r>
-        <w:t>62. We can say that the model accuracy will increase with additional epochs.</w:t>
+        <w:t>: The model became more stable and validation loss started going down. We ran 15 epochs validation and training loss came down to 0.3. We got a great categorical accuracy of ~0.82 and validation categorical accuracy of ~0.62. We can say that the model accuracy will increase with additional epochs.</w:t>
       </w:r>
     </w:p>
     <w:p>
@@ -2610,10 +2246,7 @@
         <w:t xml:space="preserve"> Parameters </w:t>
       </w:r>
       <w:r>
-        <w:t>863,989</w:t>
-      </w:r>
-      <w:r>
-        <w:t xml:space="preserve"> </w:t>
+        <w:t xml:space="preserve">863,989 </w:t>
       </w:r>
       <w:r>
         <w:t>less according to other models’ performance</w:t>
@@ -2748,10 +2381,7 @@
         <w:jc w:val="both"/>
       </w:pPr>
       <w:r>
-        <w:t>Increasing the batch size</w:t>
-      </w:r>
-      <w:r>
-        <w:t xml:space="preserve"> also impacts the memory while executing model checkpoint</w:t>
+        <w:t>Increasing the batch size also impacts the memory while executing model checkpoint</w:t>
       </w:r>
     </w:p>
     <w:p>
@@ -2779,15 +2409,7 @@
         <w:jc w:val="both"/>
       </w:pPr>
       <w:r>
-        <w:t xml:space="preserve">Early stopping was used to put a halt at the training process when the </w:t>
-      </w:r>
-      <w:proofErr w:type="spellStart"/>
-      <w:r>
-        <w:t>val_loss</w:t>
-      </w:r>
-      <w:proofErr w:type="spellEnd"/>
-      <w:r>
-        <w:t xml:space="preserve"> would start to saturate / model’s performance would stop improving.</w:t>
+        <w:t>Early stopping was used to put a halt at the training process when the val_loss would start to saturate / model’s performance would stop improving.</w:t>
       </w:r>
     </w:p>
     <w:p>
@@ -3027,6 +2649,7 @@
         <w:dataBinding w:prefixMappings="xmlns:ns0='http://schemas.openxmlformats.org/package/2006/metadata/core-properties' xmlns:ns1='http://purl.org/dc/elements/1.1/'" w:xpath="/ns0:coreProperties[1]/ns1:title[1]" w:storeItemID="{6C3C8BC8-F283-45AE-878A-BAB7291924A1}"/>
         <w:text/>
       </w:sdtPr>
+      <w:sdtEndPr/>
       <w:sdtContent>
         <w:r>
           <w:rPr>
@@ -3958,15 +3581,6 @@
   </w:abstractNum>
   <w:num w:numId="1">
     <w:abstractNumId w:val="8"/>
-    <w:lvlOverride w:ilvl="0"/>
-    <w:lvlOverride w:ilvl="1"/>
-    <w:lvlOverride w:ilvl="2"/>
-    <w:lvlOverride w:ilvl="3"/>
-    <w:lvlOverride w:ilvl="4"/>
-    <w:lvlOverride w:ilvl="5"/>
-    <w:lvlOverride w:ilvl="6"/>
-    <w:lvlOverride w:ilvl="7"/>
-    <w:lvlOverride w:ilvl="8"/>
   </w:num>
   <w:num w:numId="2">
     <w:abstractNumId w:val="1"/>
@@ -4018,15 +3632,6 @@
   </w:num>
   <w:num w:numId="9">
     <w:abstractNumId w:val="0"/>
-    <w:lvlOverride w:ilvl="0"/>
-    <w:lvlOverride w:ilvl="1"/>
-    <w:lvlOverride w:ilvl="2"/>
-    <w:lvlOverride w:ilvl="3"/>
-    <w:lvlOverride w:ilvl="4"/>
-    <w:lvlOverride w:ilvl="5"/>
-    <w:lvlOverride w:ilvl="6"/>
-    <w:lvlOverride w:ilvl="7"/>
-    <w:lvlOverride w:ilvl="8"/>
   </w:num>
   <w:num w:numId="10">
     <w:abstractNumId w:val="0"/>
@@ -4700,7 +4305,7 @@
     <w:charset w:val="00"/>
     <w:family w:val="roman"/>
     <w:pitch w:val="variable"/>
-    <w:sig w:usb0="E0002AFF" w:usb1="C0007841" w:usb2="00000009" w:usb3="00000000" w:csb0="000001FF" w:csb1="00000000"/>
+    <w:sig w:usb0="E0002EFF" w:usb1="C000785B" w:usb2="00000009" w:usb3="00000000" w:csb0="000001FF" w:csb1="00000000"/>
   </w:font>
   <w:font w:name="Courier New">
     <w:panose1 w:val="02070309020205020404"/>
@@ -4721,14 +4326,14 @@
     <w:charset w:val="00"/>
     <w:family w:val="swiss"/>
     <w:pitch w:val="variable"/>
-    <w:sig w:usb0="E0002AFF" w:usb1="4000ACFF" w:usb2="00000001" w:usb3="00000000" w:csb0="000001FF" w:csb1="00000000"/>
+    <w:sig w:usb0="E4002EFF" w:usb1="C000247B" w:usb2="00000009" w:usb3="00000000" w:csb0="000001FF" w:csb1="00000000"/>
   </w:font>
   <w:font w:name="Calibri Light">
     <w:panose1 w:val="020F0302020204030204"/>
     <w:charset w:val="00"/>
     <w:family w:val="swiss"/>
     <w:pitch w:val="variable"/>
-    <w:sig w:usb0="A0002AEF" w:usb1="4000207B" w:usb2="00000000" w:usb3="00000000" w:csb0="000001FF" w:csb1="00000000"/>
+    <w:sig w:usb0="E4002EFF" w:usb1="C000247B" w:usb2="00000009" w:usb3="00000000" w:csb0="000001FF" w:csb1="00000000"/>
   </w:font>
   <w:font w:name="Helvetica">
     <w:panose1 w:val="020B0604020202020204"/>
@@ -4742,7 +4347,7 @@
     <w:charset w:val="00"/>
     <w:family w:val="roman"/>
     <w:pitch w:val="variable"/>
-    <w:sig w:usb0="E00002FF" w:usb1="420024FF" w:usb2="00000000" w:usb3="00000000" w:csb0="0000019F" w:csb1="00000000"/>
+    <w:sig w:usb0="E00006FF" w:usb1="420024FF" w:usb2="02000000" w:usb3="00000000" w:csb0="0000019F" w:csb1="00000000"/>
   </w:font>
 </w:fonts>
 </file>
@@ -4764,7 +4369,9 @@
   <w:rsids>
     <w:rsidRoot w:val="000C751C"/>
     <w:rsid w:val="000C751C"/>
+    <w:rsid w:val="00235094"/>
     <w:rsid w:val="00B30924"/>
+    <w:rsid w:val="00E6482E"/>
   </w:rsids>
   <m:mathPr>
     <m:mathFont m:val="Cambria Math"/>

</xml_diff>